<commit_message>
agregue texto al informe
</commit_message>
<xml_diff>
--- a/informe2.1.docx
+++ b/informe2.1.docx
@@ -6032,22 +6032,77 @@
           <w:ins w:id="553" w:author="Barría Díaz, Renato Fabián" w:date="2022-11-15T13:17:00Z"/>
         </w:rPr>
       </w:pPr>
+      <w:ins w:id="554" w:author="Barría Díaz, Renato Fabián" w:date="2022-11-16T19:56:00Z">
+        <w:r>
+          <w:t>Nuestro objetivo es llevar a cabo un sistema</w:t>
+        </w:r>
+      </w:ins>
+      <w:ins w:id="555" w:author="Barría Díaz, Renato Fabián" w:date="2022-11-16T20:02:00Z">
+        <w:r>
+          <w:t xml:space="preserve"> digitalizado que permita </w:t>
+        </w:r>
+      </w:ins>
+      <w:ins w:id="556" w:author="Barría Díaz, Renato Fabián" w:date="2022-11-16T20:05:00Z">
+        <w:r>
+          <w:t>una sencilla usabilidad</w:t>
+        </w:r>
+      </w:ins>
+      <w:ins w:id="557" w:author="Barría Díaz, Renato Fabián" w:date="2022-11-16T20:04:00Z">
+        <w:r>
+          <w:t xml:space="preserve"> </w:t>
+        </w:r>
+      </w:ins>
+      <w:ins w:id="558" w:author="Barría Díaz, Renato Fabián" w:date="2022-11-16T20:05:00Z">
+        <w:r>
+          <w:t>por un</w:t>
+        </w:r>
+      </w:ins>
+      <w:ins w:id="559" w:author="Barría Díaz, Renato Fabián" w:date="2022-11-16T20:04:00Z">
+        <w:r>
+          <w:t xml:space="preserve"> profesional cuyo fin lograr asistir pacientes en </w:t>
+        </w:r>
+      </w:ins>
+      <w:ins w:id="560" w:author="Barría Díaz, Renato Fabián" w:date="2022-11-16T20:07:00Z">
+        <w:r>
+          <w:t>búsqueda</w:t>
+        </w:r>
+      </w:ins>
+      <w:ins w:id="561" w:author="Barría Díaz, Renato Fabián" w:date="2022-11-16T20:04:00Z">
+        <w:r>
+          <w:t xml:space="preserve"> de ayuda por medio de entrevistas psicológicas </w:t>
+        </w:r>
+      </w:ins>
+      <w:ins w:id="562" w:author="Barría Díaz, Renato Fabián" w:date="2022-11-16T20:05:00Z">
+        <w:r>
+          <w:t xml:space="preserve">ponderadas </w:t>
+        </w:r>
+      </w:ins>
+      <w:ins w:id="563" w:author="Barría Díaz, Renato Fabián" w:date="2022-11-16T20:06:00Z">
+        <w:r>
+          <w:t>donde sus resultados determinaran el diagnostico del paciente</w:t>
+        </w:r>
+      </w:ins>
+      <w:ins w:id="564" w:author="Barría Díaz, Renato Fabián" w:date="2022-11-16T20:07:00Z">
+        <w:r>
+          <w:t xml:space="preserve"> para su proceso de recuperación.</w:t>
+        </w:r>
+      </w:ins>
     </w:p>
     <w:p>
       <w:pPr>
         <w:pStyle w:val="Ttulo1"/>
         <w:rPr>
-          <w:ins w:id="554" w:author="Esquivias Carvajal, Diego Andres" w:date="2022-11-15T20:51:00Z"/>
+          <w:ins w:id="565" w:author="Esquivias Carvajal, Diego Andres" w:date="2022-11-15T20:51:00Z"/>
           <w:sz w:val="44"/>
           <w:szCs w:val="44"/>
         </w:rPr>
       </w:pPr>
-      <w:del w:id="555" w:author="Barría Díaz, Renato Fabián" w:date="2022-11-15T13:19:00Z">
+      <w:del w:id="566" w:author="Barría Díaz, Renato Fabián" w:date="2022-11-15T13:19:00Z">
         <w:r>
           <w:rPr>
             <w:sz w:val="44"/>
             <w:szCs w:val="44"/>
-            <w:rPrChange w:id="556" w:author="Barría Díaz, Renato Fabián" w:date="2022-11-15T12:55:00Z">
+            <w:rPrChange w:id="567" w:author="Barría Díaz, Renato Fabián" w:date="2022-11-15T12:55:00Z">
               <w:rPr>
                 <w:sz w:val="26"/>
                 <w:szCs w:val="26"/>
@@ -6057,12 +6112,12 @@
           <w:tab/>
         </w:r>
       </w:del>
-      <w:bookmarkStart w:id="557" w:name="_Toc119488700"/>
+      <w:bookmarkStart w:id="568" w:name="_Toc119488700"/>
       <w:r>
         <w:rPr>
           <w:sz w:val="44"/>
           <w:szCs w:val="44"/>
-          <w:rPrChange w:id="558" w:author="Barría Díaz, Renato Fabián" w:date="2022-11-15T12:55:00Z">
+          <w:rPrChange w:id="569" w:author="Barría Díaz, Renato Fabián" w:date="2022-11-15T12:55:00Z">
             <w:rPr>
               <w:sz w:val="26"/>
               <w:szCs w:val="26"/>
@@ -6071,11 +6126,11 @@
         </w:rPr>
         <w:t>Lenguajes utilizados</w:t>
       </w:r>
-      <w:bookmarkEnd w:id="557"/>
-    </w:p>
-    <w:p>
-      <w:pPr>
-        <w:pPrChange w:id="559" w:author="Esquivias Carvajal, Diego Andres" w:date="2022-11-15T20:51:00Z">
+      <w:bookmarkEnd w:id="568"/>
+    </w:p>
+    <w:p>
+      <w:pPr>
+        <w:pPrChange w:id="570" w:author="Esquivias Carvajal, Diego Andres" w:date="2022-11-15T20:51:00Z">
           <w:pPr>
             <w:pStyle w:val="Ttulo2"/>
           </w:pPr>
@@ -6085,7 +6140,7 @@
     <w:p>
       <w:pPr>
         <w:rPr>
-          <w:del w:id="560" w:author="Barría Díaz, Renato Fabián" w:date="2022-11-15T13:15:00Z"/>
+          <w:del w:id="571" w:author="Barría Díaz, Renato Fabián" w:date="2022-11-15T13:15:00Z"/>
         </w:rPr>
       </w:pPr>
     </w:p>
@@ -6093,10 +6148,10 @@
       <w:pPr>
         <w:pStyle w:val="Ttulo2"/>
         <w:rPr>
-          <w:ins w:id="561" w:author="Barría Díaz, Renato Fabián" w:date="2022-11-15T13:16:00Z"/>
-        </w:rPr>
-      </w:pPr>
-      <w:del w:id="562" w:author="Esquivias Carvajal, Diego Andres" w:date="2022-11-14T20:16:00Z">
+          <w:ins w:id="572" w:author="Barría Díaz, Renato Fabián" w:date="2022-11-15T13:16:00Z"/>
+        </w:rPr>
+      </w:pPr>
+      <w:del w:id="573" w:author="Esquivias Carvajal, Diego Andres" w:date="2022-11-14T20:16:00Z">
         <w:r>
           <w:tab/>
         </w:r>
@@ -6104,41 +6159,41 @@
           <w:tab/>
         </w:r>
       </w:del>
-      <w:ins w:id="563" w:author="Barría Díaz, Renato Fabián" w:date="2022-11-15T13:09:00Z">
+      <w:ins w:id="574" w:author="Barría Díaz, Renato Fabián" w:date="2022-11-15T13:09:00Z">
         <w:r>
           <w:t xml:space="preserve"> </w:t>
         </w:r>
       </w:ins>
-      <w:bookmarkStart w:id="564" w:name="_Toc119488701"/>
-      <w:ins w:id="565" w:author="Barría Díaz, Renato Fabián" w:date="2022-11-15T13:16:00Z">
+      <w:bookmarkStart w:id="575" w:name="_Toc119488701"/>
+      <w:ins w:id="576" w:author="Barría Díaz, Renato Fabián" w:date="2022-11-15T13:16:00Z">
         <w:r>
           <w:rPr>
             <w:sz w:val="44"/>
             <w:szCs w:val="44"/>
-            <w:rPrChange w:id="566" w:author="Barría Díaz, Renato Fabián" w:date="2022-11-15T13:16:00Z">
+            <w:rPrChange w:id="577" w:author="Barría Díaz, Renato Fabián" w:date="2022-11-15T13:16:00Z">
               <w:rPr/>
             </w:rPrChange>
           </w:rPr>
           <w:t>Python</w:t>
         </w:r>
-        <w:bookmarkEnd w:id="564"/>
+        <w:bookmarkEnd w:id="575"/>
       </w:ins>
     </w:p>
     <w:p>
       <w:pPr>
         <w:pStyle w:val="Ttulo3"/>
         <w:rPr>
-          <w:del w:id="567" w:author="Barría Díaz, Renato Fabián" w:date="2022-11-15T13:16:00Z"/>
+          <w:del w:id="578" w:author="Barría Díaz, Renato Fabián" w:date="2022-11-15T13:16:00Z"/>
           <w:sz w:val="40"/>
           <w:szCs w:val="40"/>
         </w:rPr>
       </w:pPr>
-      <w:del w:id="568" w:author="Barría Díaz, Renato Fabián" w:date="2022-11-15T13:16:00Z">
+      <w:del w:id="579" w:author="Barría Díaz, Renato Fabián" w:date="2022-11-15T13:16:00Z">
         <w:r>
           <w:rPr>
             <w:sz w:val="40"/>
             <w:szCs w:val="40"/>
-            <w:rPrChange w:id="569" w:author="Barría Díaz, Renato Fabián" w:date="2022-11-15T13:09:00Z">
+            <w:rPrChange w:id="580" w:author="Barría Díaz, Renato Fabián" w:date="2022-11-15T13:09:00Z">
               <w:rPr/>
             </w:rPrChange>
           </w:rPr>
@@ -6149,9 +6204,9 @@
     <w:p>
       <w:pPr>
         <w:rPr>
-          <w:ins w:id="570" w:author="Barría Díaz, Renato Fabián" w:date="2022-11-15T13:11:00Z"/>
-        </w:rPr>
-        <w:pPrChange w:id="571" w:author="Barría Díaz, Renato Fabián" w:date="2022-11-15T13:11:00Z">
+          <w:ins w:id="581" w:author="Barría Díaz, Renato Fabián" w:date="2022-11-15T13:11:00Z"/>
+        </w:rPr>
+        <w:pPrChange w:id="582" w:author="Barría Díaz, Renato Fabián" w:date="2022-11-15T13:11:00Z">
           <w:pPr>
             <w:pStyle w:val="Ttulo3"/>
           </w:pPr>
@@ -6166,35 +6221,35 @@
           <w:numId w:val="1"/>
         </w:numPr>
         <w:rPr>
-          <w:ins w:id="572" w:author="Barría Díaz, Renato Fabián" w:date="2022-11-15T13:10:00Z"/>
-        </w:rPr>
-      </w:pPr>
-      <w:ins w:id="573" w:author="Villarroel Núñez, Nicolás Cristóbal" w:date="2022-11-12T23:22:00Z">
+          <w:ins w:id="583" w:author="Barría Díaz, Renato Fabián" w:date="2022-11-15T13:10:00Z"/>
+        </w:rPr>
+      </w:pPr>
+      <w:ins w:id="584" w:author="Villarroel Núñez, Nicolás Cristóbal" w:date="2022-11-12T23:22:00Z">
         <w:r>
           <w:t xml:space="preserve"> </w:t>
         </w:r>
       </w:ins>
-      <w:ins w:id="574" w:author="Barría Díaz, Renato Fabián" w:date="2022-11-15T13:10:00Z">
+      <w:ins w:id="585" w:author="Barría Díaz, Renato Fabián" w:date="2022-11-15T13:10:00Z">
         <w:r>
           <w:rPr>
             <w:rStyle w:val="SubttuloCar"/>
             <w:sz w:val="28"/>
             <w:szCs w:val="28"/>
-            <w:rPrChange w:id="575" w:author="Barría Díaz, Renato Fabián" w:date="2022-11-15T13:11:00Z">
+            <w:rPrChange w:id="586" w:author="Barría Díaz, Renato Fabián" w:date="2022-11-15T13:11:00Z">
               <w:rPr/>
             </w:rPrChange>
           </w:rPr>
           <w:t>¿Que es Python?</w:t>
         </w:r>
       </w:ins>
-      <w:ins w:id="576" w:author="Villarroel Núñez, Nicolás Cristóbal" w:date="2022-11-12T23:22:00Z">
-        <w:del w:id="577" w:author="Barría Díaz, Renato Fabián" w:date="2022-11-15T13:10:00Z">
+      <w:ins w:id="587" w:author="Villarroel Núñez, Nicolás Cristóbal" w:date="2022-11-12T23:22:00Z">
+        <w:del w:id="588" w:author="Barría Díaz, Renato Fabián" w:date="2022-11-15T13:10:00Z">
           <w:r>
             <w:delText xml:space="preserve">Ventajas del lenguaje: </w:delText>
           </w:r>
         </w:del>
       </w:ins>
-      <w:ins w:id="578" w:author="Barría Díaz, Renato Fabián" w:date="2022-11-15T13:10:00Z">
+      <w:ins w:id="589" w:author="Barría Díaz, Renato Fabián" w:date="2022-11-15T13:10:00Z">
         <w:r>
           <w:t xml:space="preserve"> </w:t>
         </w:r>
@@ -6204,9 +6259,9 @@
       <w:pPr>
         <w:pStyle w:val="Prrafodelista"/>
         <w:rPr>
-          <w:ins w:id="579" w:author="Villarroel Núñez, Nicolás Cristóbal" w:date="2022-11-12T23:22:00Z"/>
-        </w:rPr>
-        <w:pPrChange w:id="580" w:author="Barría Díaz, Renato Fabián" w:date="2022-11-15T13:10:00Z">
+          <w:ins w:id="590" w:author="Villarroel Núñez, Nicolás Cristóbal" w:date="2022-11-12T23:22:00Z"/>
+        </w:rPr>
+        <w:pPrChange w:id="591" w:author="Barría Díaz, Renato Fabián" w:date="2022-11-15T13:10:00Z">
           <w:pPr>
             <w:pStyle w:val="Prrafodelista"/>
             <w:numPr>
@@ -6216,7 +6271,7 @@
           </w:pPr>
         </w:pPrChange>
       </w:pPr>
-      <w:ins w:id="581" w:author="Villarroel Núñez, Nicolás Cristóbal" w:date="2022-11-12T23:22:00Z">
+      <w:ins w:id="592" w:author="Villarroel Núñez, Nicolás Cristóbal" w:date="2022-11-12T23:22:00Z">
         <w:r>
           <w:t xml:space="preserve">Python es un </w:t>
         </w:r>
@@ -6230,7 +6285,7 @@
           <w:t xml:space="preserve"> nivel ya que tiene una abstracción de lenguaje máquina, se puede usar un elemento de lenguaje natural (tiene una sintaxis similar a las ingles)</w:t>
         </w:r>
       </w:ins>
-      <w:ins w:id="582" w:author="Villarroel Núñez, Nicolás Cristóbal" w:date="2022-11-12T23:23:00Z">
+      <w:ins w:id="593" w:author="Villarroel Núñez, Nicolás Cristóbal" w:date="2022-11-12T23:23:00Z">
         <w:r>
           <w:t>.</w:t>
         </w:r>
@@ -6240,10 +6295,10 @@
       <w:pPr>
         <w:ind w:left="720"/>
         <w:rPr>
-          <w:ins w:id="583" w:author="Villarroel Núñez, Nicolás Cristóbal" w:date="2022-11-12T23:22:00Z"/>
-        </w:rPr>
-      </w:pPr>
-      <w:ins w:id="584" w:author="Villarroel Núñez, Nicolás Cristóbal" w:date="2022-11-12T23:22:00Z">
+          <w:ins w:id="594" w:author="Villarroel Núñez, Nicolás Cristóbal" w:date="2022-11-12T23:22:00Z"/>
+        </w:rPr>
+      </w:pPr>
+      <w:ins w:id="595" w:author="Villarroel Núñez, Nicolás Cristóbal" w:date="2022-11-12T23:22:00Z">
         <w:r>
           <w:t xml:space="preserve">Se le considera como un lenguaje de </w:t>
         </w:r>
@@ -6256,18 +6311,18 @@
         <w:r>
           <w:t xml:space="preserve"> múltiples, que permite programación estructurada, </w:t>
         </w:r>
-        <w:del w:id="585" w:author="Esquivias Carvajal, Diego Andres" w:date="2022-11-14T20:15:00Z">
+        <w:del w:id="596" w:author="Esquivias Carvajal, Diego Andres" w:date="2022-11-14T20:15:00Z">
           <w:r>
             <w:delText>funcional  y</w:delText>
           </w:r>
         </w:del>
       </w:ins>
-      <w:ins w:id="586" w:author="Esquivias Carvajal, Diego Andres" w:date="2022-11-14T20:15:00Z">
+      <w:ins w:id="597" w:author="Esquivias Carvajal, Diego Andres" w:date="2022-11-14T20:15:00Z">
         <w:r>
           <w:t>funcional y</w:t>
         </w:r>
       </w:ins>
-      <w:ins w:id="587" w:author="Villarroel Núñez, Nicolás Cristóbal" w:date="2022-11-12T23:22:00Z">
+      <w:ins w:id="598" w:author="Villarroel Núñez, Nicolás Cristóbal" w:date="2022-11-12T23:22:00Z">
         <w:r>
           <w:t xml:space="preserve"> orientada a objetos. Sirve de mucha ayuda para el desarrollo de software, esto permite utilizar </w:t>
         </w:r>
@@ -6286,10 +6341,10 @@
       <w:pPr>
         <w:ind w:left="720"/>
         <w:rPr>
-          <w:ins w:id="588" w:author="Villarroel Núñez, Nicolás Cristóbal" w:date="2022-11-12T23:22:00Z"/>
-        </w:rPr>
-      </w:pPr>
-      <w:ins w:id="589" w:author="Villarroel Núñez, Nicolás Cristóbal" w:date="2022-11-12T23:22:00Z">
+          <w:ins w:id="599" w:author="Villarroel Núñez, Nicolás Cristóbal" w:date="2022-11-12T23:22:00Z"/>
+        </w:rPr>
+      </w:pPr>
+      <w:ins w:id="600" w:author="Villarroel Núñez, Nicolás Cristóbal" w:date="2022-11-12T23:22:00Z">
         <w:r>
           <w:t xml:space="preserve">Además de tener una amplia colección de </w:t>
         </w:r>
@@ -6308,10 +6363,10 @@
       <w:pPr>
         <w:ind w:left="720"/>
         <w:rPr>
-          <w:ins w:id="590" w:author="Villarroel Núñez, Nicolás Cristóbal" w:date="2022-11-12T23:22:00Z"/>
-        </w:rPr>
-      </w:pPr>
-      <w:ins w:id="591" w:author="Villarroel Núñez, Nicolás Cristóbal" w:date="2022-11-12T23:22:00Z">
+          <w:ins w:id="601" w:author="Villarroel Núñez, Nicolás Cristóbal" w:date="2022-11-12T23:22:00Z"/>
+        </w:rPr>
+      </w:pPr>
+      <w:ins w:id="602" w:author="Villarroel Núñez, Nicolás Cristóbal" w:date="2022-11-12T23:22:00Z">
         <w:r>
           <w:t>Python es compatible con todos los sistemas operativos, además de ser un código abierto (desarrollado bajo la licencia de código abierto) y gratis, esto permite que los programadores de Python puedan descargar el código fuente y modificarlo.</w:t>
         </w:r>
@@ -6325,10 +6380,10 @@
           <w:numId w:val="1"/>
         </w:numPr>
         <w:rPr>
-          <w:ins w:id="592" w:author="Villarroel Núñez, Nicolás Cristóbal" w:date="2022-11-12T23:22:00Z"/>
-        </w:rPr>
-      </w:pPr>
-      <w:ins w:id="593" w:author="Villarroel Núñez, Nicolás Cristóbal" w:date="2022-11-12T23:22:00Z">
+          <w:ins w:id="603" w:author="Villarroel Núñez, Nicolás Cristóbal" w:date="2022-11-12T23:22:00Z"/>
+        </w:rPr>
+      </w:pPr>
+      <w:ins w:id="604" w:author="Villarroel Núñez, Nicolás Cristóbal" w:date="2022-11-12T23:22:00Z">
         <w:r>
           <w:t>Desventajas del lenguaje: Python presenta una lentitud naturalmente dinámica y versátil.</w:t>
         </w:r>
@@ -6338,7 +6393,7 @@
       <w:pPr>
         <w:pStyle w:val="Prrafodelista"/>
         <w:rPr>
-          <w:ins w:id="594" w:author="Villarroel Núñez, Nicolás Cristóbal" w:date="2022-11-12T23:22:00Z"/>
+          <w:ins w:id="605" w:author="Villarroel Núñez, Nicolás Cristóbal" w:date="2022-11-12T23:22:00Z"/>
         </w:rPr>
       </w:pPr>
     </w:p>
@@ -6346,10 +6401,10 @@
       <w:pPr>
         <w:pStyle w:val="Prrafodelista"/>
         <w:rPr>
-          <w:ins w:id="595" w:author="Villarroel Núñez, Nicolás Cristóbal" w:date="2022-11-12T23:22:00Z"/>
-        </w:rPr>
-      </w:pPr>
-      <w:ins w:id="596" w:author="Villarroel Núñez, Nicolás Cristóbal" w:date="2022-11-12T23:22:00Z">
+          <w:ins w:id="606" w:author="Villarroel Núñez, Nicolás Cristóbal" w:date="2022-11-12T23:22:00Z"/>
+        </w:rPr>
+      </w:pPr>
+      <w:ins w:id="607" w:author="Villarroel Núñez, Nicolás Cristóbal" w:date="2022-11-12T23:22:00Z">
         <w:r>
           <w:t>Otra de las desventajas de Python es que si se quiere realizar una tarea que requiera mucha memoria, el consumo de memoria de Python es muy alto, esto se debe a la flexibilidad de los tipos de datos.</w:t>
         </w:r>
@@ -6359,7 +6414,7 @@
       <w:pPr>
         <w:pStyle w:val="Prrafodelista"/>
         <w:rPr>
-          <w:ins w:id="597" w:author="Villarroel Núñez, Nicolás Cristóbal" w:date="2022-11-12T23:22:00Z"/>
+          <w:ins w:id="608" w:author="Villarroel Núñez, Nicolás Cristóbal" w:date="2022-11-12T23:22:00Z"/>
         </w:rPr>
       </w:pPr>
     </w:p>
@@ -6367,11 +6422,12 @@
       <w:pPr>
         <w:pStyle w:val="Prrafodelista"/>
         <w:rPr>
-          <w:ins w:id="598" w:author="Villarroel Núñez, Nicolás Cristóbal" w:date="2022-11-12T23:28:00Z"/>
-        </w:rPr>
-      </w:pPr>
-      <w:ins w:id="599" w:author="Villarroel Núñez, Nicolás Cristóbal" w:date="2022-11-12T23:22:00Z">
-        <w:r>
+          <w:ins w:id="609" w:author="Villarroel Núñez, Nicolás Cristóbal" w:date="2022-11-12T23:28:00Z"/>
+        </w:rPr>
+      </w:pPr>
+      <w:ins w:id="610" w:author="Villarroel Núñez, Nicolás Cristóbal" w:date="2022-11-12T23:22:00Z">
+        <w:r>
+          <w:lastRenderedPageBreak/>
           <w:t>El lenguaje es ideal para plataformas de escritorio y servidor, pero no para el desarrollo móvil.</w:t>
         </w:r>
       </w:ins>
@@ -6380,7 +6436,7 @@
       <w:pPr>
         <w:pStyle w:val="Prrafodelista"/>
         <w:rPr>
-          <w:ins w:id="600" w:author="Villarroel Núñez, Nicolás Cristóbal" w:date="2022-11-12T23:24:00Z"/>
+          <w:ins w:id="611" w:author="Villarroel Núñez, Nicolás Cristóbal" w:date="2022-11-12T23:24:00Z"/>
         </w:rPr>
       </w:pPr>
     </w:p>
@@ -6392,46 +6448,45 @@
           <w:numId w:val="1"/>
         </w:numPr>
         <w:rPr>
-          <w:ins w:id="601" w:author="Villarroel Núñez, Nicolás Cristóbal" w:date="2022-11-12T23:40:00Z"/>
-        </w:rPr>
-        <w:pPrChange w:id="602" w:author="Villarroel Núñez, Nicolás Cristóbal" w:date="2022-11-12T23:49:00Z">
+          <w:ins w:id="612" w:author="Villarroel Núñez, Nicolás Cristóbal" w:date="2022-11-12T23:40:00Z"/>
+        </w:rPr>
+        <w:pPrChange w:id="613" w:author="Villarroel Núñez, Nicolás Cristóbal" w:date="2022-11-12T23:49:00Z">
           <w:pPr>
             <w:pStyle w:val="Prrafodelista"/>
           </w:pPr>
         </w:pPrChange>
       </w:pPr>
-      <w:ins w:id="603" w:author="Villarroel Núñez, Nicolás Cristóbal" w:date="2022-11-12T23:24:00Z">
-        <w:r>
-          <w:lastRenderedPageBreak/>
+      <w:ins w:id="614" w:author="Villarroel Núñez, Nicolás Cristóbal" w:date="2022-11-12T23:24:00Z">
+        <w:r>
           <w:t>Usos en la vida real</w:t>
         </w:r>
       </w:ins>
-      <w:ins w:id="604" w:author="Villarroel Núñez, Nicolás Cristóbal" w:date="2022-11-12T23:28:00Z">
+      <w:ins w:id="615" w:author="Villarroel Núñez, Nicolás Cristóbal" w:date="2022-11-12T23:28:00Z">
         <w:r>
           <w:t xml:space="preserve">: </w:t>
         </w:r>
       </w:ins>
-      <w:ins w:id="605" w:author="Villarroel Núñez, Nicolás Cristóbal" w:date="2022-11-12T23:31:00Z">
+      <w:ins w:id="616" w:author="Villarroel Núñez, Nicolás Cristóbal" w:date="2022-11-12T23:31:00Z">
         <w:r>
           <w:t>Python e</w:t>
         </w:r>
       </w:ins>
-      <w:ins w:id="606" w:author="Villarroel Núñez, Nicolás Cristóbal" w:date="2022-11-12T23:32:00Z">
+      <w:ins w:id="617" w:author="Villarroel Núñez, Nicolás Cristóbal" w:date="2022-11-12T23:32:00Z">
         <w:r>
           <w:t>s u</w:t>
         </w:r>
       </w:ins>
-      <w:ins w:id="607" w:author="Villarroel Núñez, Nicolás Cristóbal" w:date="2022-11-12T23:34:00Z">
+      <w:ins w:id="618" w:author="Villarroel Núñez, Nicolás Cristóbal" w:date="2022-11-12T23:34:00Z">
         <w:r>
           <w:t>tilizado en un gran rango de campos, como de ciencias computacionales como en agroindustria.</w:t>
         </w:r>
       </w:ins>
-      <w:ins w:id="608" w:author="Villarroel Núñez, Nicolás Cristóbal" w:date="2022-11-12T23:40:00Z">
+      <w:ins w:id="619" w:author="Villarroel Núñez, Nicolás Cristóbal" w:date="2022-11-12T23:40:00Z">
         <w:r>
           <w:t xml:space="preserve"> </w:t>
         </w:r>
       </w:ins>
-      <w:ins w:id="609" w:author="Villarroel Núñez, Nicolás Cristóbal" w:date="2022-11-12T23:35:00Z">
+      <w:ins w:id="620" w:author="Villarroel Núñez, Nicolás Cristóbal" w:date="2022-11-12T23:35:00Z">
         <w:r>
           <w:t xml:space="preserve">Es utilizado en </w:t>
         </w:r>
@@ -6444,7 +6499,7 @@
           <w:t>Inteligencia Artificial) esto se de</w:t>
         </w:r>
       </w:ins>
-      <w:ins w:id="610" w:author="Villarroel Núñez, Nicolás Cristóbal" w:date="2022-11-12T23:36:00Z">
+      <w:ins w:id="621" w:author="Villarroel Núñez, Nicolás Cristóbal" w:date="2022-11-12T23:36:00Z">
         <w:r>
           <w:t xml:space="preserve">be a que tiene muchas librerías, desde visión computacional hasta Deep </w:t>
         </w:r>
@@ -6454,22 +6509,22 @@
         </w:r>
       </w:ins>
       <w:proofErr w:type="spellEnd"/>
-      <w:ins w:id="611" w:author="Villarroel Núñez, Nicolás Cristóbal" w:date="2022-11-12T23:41:00Z">
+      <w:ins w:id="622" w:author="Villarroel Núñez, Nicolás Cristóbal" w:date="2022-11-12T23:41:00Z">
         <w:r>
           <w:t xml:space="preserve">. </w:t>
         </w:r>
       </w:ins>
-      <w:ins w:id="612" w:author="Villarroel Núñez, Nicolás Cristóbal" w:date="2022-11-12T23:38:00Z">
+      <w:ins w:id="623" w:author="Villarroel Núñez, Nicolás Cristóbal" w:date="2022-11-12T23:38:00Z">
         <w:r>
           <w:t>Sirve para la creación de aplicaciones web</w:t>
         </w:r>
       </w:ins>
-      <w:ins w:id="613" w:author="Villarroel Núñez, Nicolás Cristóbal" w:date="2022-11-12T23:39:00Z">
+      <w:ins w:id="624" w:author="Villarroel Núñez, Nicolás Cristóbal" w:date="2022-11-12T23:39:00Z">
         <w:r>
           <w:t xml:space="preserve"> o videojuego</w:t>
         </w:r>
       </w:ins>
-      <w:ins w:id="614" w:author="Villarroel Núñez, Nicolás Cristóbal" w:date="2022-11-12T23:49:00Z">
+      <w:ins w:id="625" w:author="Villarroel Núñez, Nicolás Cristóbal" w:date="2022-11-12T23:49:00Z">
         <w:r>
           <w:t>s.</w:t>
         </w:r>
@@ -6478,11 +6533,11 @@
     <w:p>
       <w:pPr>
         <w:pStyle w:val="Prrafodelista"/>
-        <w:pPrChange w:id="615" w:author="Villarroel Núñez, Nicolás Cristóbal" w:date="2022-11-12T23:49:00Z">
+        <w:pPrChange w:id="626" w:author="Villarroel Núñez, Nicolás Cristóbal" w:date="2022-11-12T23:49:00Z">
           <w:pPr/>
         </w:pPrChange>
       </w:pPr>
-      <w:ins w:id="616" w:author="Villarroel Núñez, Nicolás Cristóbal" w:date="2022-11-12T23:39:00Z">
+      <w:ins w:id="627" w:author="Villarroel Núñez, Nicolás Cristóbal" w:date="2022-11-12T23:39:00Z">
         <w:r>
           <w:t xml:space="preserve"> </w:t>
         </w:r>
@@ -6491,9 +6546,9 @@
     <w:p>
       <w:pPr>
         <w:rPr>
-          <w:ins w:id="617" w:author="Barría Díaz, Renato Fabián" w:date="2022-11-15T13:15:00Z"/>
-        </w:rPr>
-        <w:pPrChange w:id="618" w:author="Barría Díaz, Renato Fabián" w:date="2022-11-15T13:15:00Z">
+          <w:ins w:id="628" w:author="Barría Díaz, Renato Fabián" w:date="2022-11-15T13:15:00Z"/>
+        </w:rPr>
+        <w:pPrChange w:id="629" w:author="Barría Díaz, Renato Fabián" w:date="2022-11-15T13:15:00Z">
           <w:pPr>
             <w:pStyle w:val="Ttulo2"/>
           </w:pPr>
@@ -6504,17 +6559,17 @@
       <w:pPr>
         <w:pStyle w:val="Ttulo1"/>
         <w:rPr>
-          <w:ins w:id="619" w:author="Esquivias Carvajal, Diego Andres" w:date="2022-11-15T20:50:00Z"/>
+          <w:ins w:id="630" w:author="Esquivias Carvajal, Diego Andres" w:date="2022-11-15T20:50:00Z"/>
           <w:sz w:val="44"/>
           <w:szCs w:val="44"/>
         </w:rPr>
       </w:pPr>
-      <w:bookmarkStart w:id="620" w:name="_Toc119488702"/>
+      <w:bookmarkStart w:id="631" w:name="_Toc119488702"/>
       <w:r>
         <w:rPr>
           <w:sz w:val="44"/>
           <w:szCs w:val="44"/>
-          <w:rPrChange w:id="621" w:author="Barría Díaz, Renato Fabián" w:date="2022-11-15T13:20:00Z">
+          <w:rPrChange w:id="632" w:author="Barría Díaz, Renato Fabián" w:date="2022-11-15T13:20:00Z">
             <w:rPr>
               <w:color w:val="1F3763" w:themeColor="accent1" w:themeShade="7F"/>
               <w:sz w:val="24"/>
@@ -6524,12 +6579,12 @@
         </w:rPr>
         <w:t>Base de datos</w:t>
       </w:r>
-      <w:ins w:id="622" w:author="Barría Díaz, Renato Fabián" w:date="2022-11-15T13:17:00Z">
+      <w:ins w:id="633" w:author="Barría Díaz, Renato Fabián" w:date="2022-11-15T13:17:00Z">
         <w:r>
           <w:rPr>
             <w:sz w:val="44"/>
             <w:szCs w:val="44"/>
-            <w:rPrChange w:id="623" w:author="Barría Díaz, Renato Fabián" w:date="2022-11-15T13:20:00Z">
+            <w:rPrChange w:id="634" w:author="Barría Díaz, Renato Fabián" w:date="2022-11-15T13:20:00Z">
               <w:rPr>
                 <w:color w:val="1F3763" w:themeColor="accent1" w:themeShade="7F"/>
                 <w:sz w:val="40"/>
@@ -6540,14 +6595,14 @@
           <w:t xml:space="preserve"> utilizada</w:t>
         </w:r>
       </w:ins>
-      <w:bookmarkEnd w:id="620"/>
-    </w:p>
-    <w:p>
-      <w:pPr>
-        <w:rPr>
-          <w:ins w:id="624" w:author="Villarroel Núñez, Nicolás Cristóbal" w:date="2022-11-12T23:49:00Z"/>
-        </w:rPr>
-        <w:pPrChange w:id="625" w:author="Esquivias Carvajal, Diego Andres" w:date="2022-11-15T20:50:00Z">
+      <w:bookmarkEnd w:id="631"/>
+    </w:p>
+    <w:p>
+      <w:pPr>
+        <w:rPr>
+          <w:ins w:id="635" w:author="Villarroel Núñez, Nicolás Cristóbal" w:date="2022-11-12T23:49:00Z"/>
+        </w:rPr>
+        <w:pPrChange w:id="636" w:author="Esquivias Carvajal, Diego Andres" w:date="2022-11-15T20:50:00Z">
           <w:pPr>
             <w:pStyle w:val="Ttulo3"/>
           </w:pPr>
@@ -6558,22 +6613,22 @@
       <w:pPr>
         <w:pStyle w:val="Ttulo2"/>
         <w:rPr>
-          <w:ins w:id="626" w:author="Esquivias Carvajal, Diego Andres" w:date="2022-11-15T20:50:00Z"/>
+          <w:ins w:id="637" w:author="Esquivias Carvajal, Diego Andres" w:date="2022-11-15T20:50:00Z"/>
           <w:rStyle w:val="SubttuloCar"/>
           <w:rFonts w:asciiTheme="minorHAnsi" w:hAnsiTheme="minorHAnsi" w:cstheme="minorBidi"/>
           <w:sz w:val="40"/>
           <w:szCs w:val="40"/>
         </w:rPr>
       </w:pPr>
-      <w:ins w:id="627" w:author="Villarroel Núñez, Nicolás Cristóbal" w:date="2022-11-12T23:49:00Z">
-        <w:del w:id="628" w:author="Barría Díaz, Renato Fabián" w:date="2022-11-15T12:53:00Z">
+      <w:ins w:id="638" w:author="Villarroel Núñez, Nicolás Cristóbal" w:date="2022-11-12T23:49:00Z">
+        <w:del w:id="639" w:author="Barría Díaz, Renato Fabián" w:date="2022-11-15T12:53:00Z">
           <w:r>
             <w:rPr>
               <w:rStyle w:val="SubttuloCar"/>
               <w:rFonts w:asciiTheme="minorHAnsi" w:hAnsiTheme="minorHAnsi" w:cstheme="minorBidi"/>
               <w:sz w:val="40"/>
               <w:szCs w:val="40"/>
-              <w:rPrChange w:id="629" w:author="Barría Díaz, Renato Fabián" w:date="2022-11-15T13:12:00Z">
+              <w:rPrChange w:id="640" w:author="Barría Díaz, Renato Fabián" w:date="2022-11-15T13:12:00Z">
                 <w:rPr>
                   <w:color w:val="1F3763" w:themeColor="accent1" w:themeShade="7F"/>
                   <w:sz w:val="24"/>
@@ -6585,15 +6640,15 @@
           </w:r>
         </w:del>
       </w:ins>
-      <w:bookmarkStart w:id="630" w:name="_Toc119488703"/>
-      <w:ins w:id="631" w:author="Barría Díaz, Renato Fabián" w:date="2022-11-15T12:53:00Z">
+      <w:bookmarkStart w:id="641" w:name="_Toc119488703"/>
+      <w:ins w:id="642" w:author="Barría Díaz, Renato Fabián" w:date="2022-11-15T12:53:00Z">
         <w:r>
           <w:rPr>
             <w:rStyle w:val="SubttuloCar"/>
             <w:rFonts w:asciiTheme="minorHAnsi" w:hAnsiTheme="minorHAnsi" w:cstheme="minorBidi"/>
             <w:sz w:val="40"/>
             <w:szCs w:val="40"/>
-            <w:rPrChange w:id="632" w:author="Barría Díaz, Renato Fabián" w:date="2022-11-15T13:12:00Z">
+            <w:rPrChange w:id="643" w:author="Barría Díaz, Renato Fabián" w:date="2022-11-15T13:12:00Z">
               <w:rPr>
                 <w:rStyle w:val="Ttulo4Car"/>
                 <w:sz w:val="24"/>
@@ -6604,9 +6659,9 @@
           <w:t>MySQL</w:t>
         </w:r>
       </w:ins>
-      <w:bookmarkEnd w:id="630"/>
-      <w:ins w:id="633" w:author="Villarroel Núñez, Nicolás Cristóbal" w:date="2022-11-12T23:49:00Z">
-        <w:del w:id="634" w:author="Esquivias Carvajal, Diego Andres" w:date="2022-11-15T20:50:00Z">
+      <w:bookmarkEnd w:id="641"/>
+      <w:ins w:id="644" w:author="Villarroel Núñez, Nicolás Cristóbal" w:date="2022-11-12T23:49:00Z">
+        <w:del w:id="645" w:author="Esquivias Carvajal, Diego Andres" w:date="2022-11-15T20:50:00Z">
           <w:r>
             <w:delText>:</w:delText>
           </w:r>
@@ -6616,9 +6671,9 @@
     <w:p>
       <w:pPr>
         <w:rPr>
-          <w:ins w:id="635" w:author="Barría Díaz, Renato Fabián" w:date="2022-11-15T13:11:00Z"/>
-        </w:rPr>
-        <w:pPrChange w:id="636" w:author="Esquivias Carvajal, Diego Andres" w:date="2022-11-15T20:50:00Z">
+          <w:ins w:id="646" w:author="Barría Díaz, Renato Fabián" w:date="2022-11-15T13:11:00Z"/>
+        </w:rPr>
+        <w:pPrChange w:id="647" w:author="Esquivias Carvajal, Diego Andres" w:date="2022-11-15T20:50:00Z">
           <w:pPr>
             <w:pStyle w:val="Subttulo"/>
           </w:pPr>
@@ -6628,46 +6683,46 @@
     <w:p>
       <w:pPr>
         <w:rPr>
-          <w:ins w:id="637" w:author="Barría Díaz, Renato Fabián" w:date="2022-11-15T13:11:00Z"/>
+          <w:ins w:id="648" w:author="Barría Díaz, Renato Fabián" w:date="2022-11-15T13:11:00Z"/>
           <w:sz w:val="28"/>
           <w:szCs w:val="28"/>
-          <w:rPrChange w:id="638" w:author="Barría Díaz, Renato Fabián" w:date="2022-11-15T13:12:00Z">
+          <w:rPrChange w:id="649" w:author="Barría Díaz, Renato Fabián" w:date="2022-11-15T13:12:00Z">
             <w:rPr>
-              <w:ins w:id="639" w:author="Barría Díaz, Renato Fabián" w:date="2022-11-15T13:11:00Z"/>
+              <w:ins w:id="650" w:author="Barría Díaz, Renato Fabián" w:date="2022-11-15T13:11:00Z"/>
             </w:rPr>
           </w:rPrChange>
         </w:rPr>
       </w:pPr>
-      <w:ins w:id="640" w:author="Barría Díaz, Renato Fabián" w:date="2022-11-15T13:11:00Z">
+      <w:ins w:id="651" w:author="Barría Díaz, Renato Fabián" w:date="2022-11-15T13:11:00Z">
         <w:r>
           <w:rPr>
             <w:sz w:val="28"/>
             <w:szCs w:val="28"/>
-            <w:rPrChange w:id="641" w:author="Barría Díaz, Renato Fabián" w:date="2022-11-15T13:12:00Z">
+            <w:rPrChange w:id="652" w:author="Barría Díaz, Renato Fabián" w:date="2022-11-15T13:12:00Z">
               <w:rPr/>
             </w:rPrChange>
           </w:rPr>
           <w:t xml:space="preserve">¿Qué es </w:t>
         </w:r>
       </w:ins>
-      <w:ins w:id="642" w:author="Barría Díaz, Renato Fabián" w:date="2022-11-15T13:12:00Z">
+      <w:ins w:id="653" w:author="Barría Díaz, Renato Fabián" w:date="2022-11-15T13:12:00Z">
         <w:r>
           <w:rPr>
             <w:sz w:val="28"/>
             <w:szCs w:val="28"/>
-            <w:rPrChange w:id="643" w:author="Barría Díaz, Renato Fabián" w:date="2022-11-15T13:12:00Z">
+            <w:rPrChange w:id="654" w:author="Barría Díaz, Renato Fabián" w:date="2022-11-15T13:12:00Z">
               <w:rPr/>
             </w:rPrChange>
           </w:rPr>
           <w:t>MySQL</w:t>
         </w:r>
       </w:ins>
-      <w:ins w:id="644" w:author="Barría Díaz, Renato Fabián" w:date="2022-11-15T13:11:00Z">
+      <w:ins w:id="655" w:author="Barría Díaz, Renato Fabián" w:date="2022-11-15T13:11:00Z">
         <w:r>
           <w:rPr>
             <w:sz w:val="28"/>
             <w:szCs w:val="28"/>
-            <w:rPrChange w:id="645" w:author="Barría Díaz, Renato Fabián" w:date="2022-11-15T13:12:00Z">
+            <w:rPrChange w:id="656" w:author="Barría Díaz, Renato Fabián" w:date="2022-11-15T13:12:00Z">
               <w:rPr/>
             </w:rPrChange>
           </w:rPr>
@@ -6678,9 +6733,9 @@
     <w:p>
       <w:pPr>
         <w:rPr>
-          <w:ins w:id="646" w:author="Villarroel Núñez, Nicolás Cristóbal" w:date="2022-11-13T00:01:00Z"/>
-        </w:rPr>
-        <w:pPrChange w:id="647" w:author="Barría Díaz, Renato Fabián" w:date="2022-11-15T12:53:00Z">
+          <w:ins w:id="657" w:author="Villarroel Núñez, Nicolás Cristóbal" w:date="2022-11-13T00:01:00Z"/>
+        </w:rPr>
+        <w:pPrChange w:id="658" w:author="Barría Díaz, Renato Fabián" w:date="2022-11-15T12:53:00Z">
           <w:pPr>
             <w:pStyle w:val="Ttulo3"/>
             <w:numPr>
@@ -6690,49 +6745,49 @@
           </w:pPr>
         </w:pPrChange>
       </w:pPr>
-      <w:ins w:id="648" w:author="Villarroel Núñez, Nicolás Cristóbal" w:date="2022-11-12T23:50:00Z">
+      <w:ins w:id="659" w:author="Villarroel Núñez, Nicolás Cristóbal" w:date="2022-11-12T23:50:00Z">
         <w:r>
           <w:t xml:space="preserve">Es un sistema de gestión de bases de datos </w:t>
         </w:r>
-        <w:del w:id="649" w:author="Esquivias Carvajal, Diego Andres" w:date="2022-11-14T20:16:00Z">
+        <w:del w:id="660" w:author="Esquivias Carvajal, Diego Andres" w:date="2022-11-14T20:16:00Z">
           <w:r>
             <w:delText>re</w:delText>
           </w:r>
         </w:del>
       </w:ins>
-      <w:ins w:id="650" w:author="Villarroel Núñez, Nicolás Cristóbal" w:date="2022-11-12T23:51:00Z">
-        <w:del w:id="651" w:author="Esquivias Carvajal, Diego Andres" w:date="2022-11-14T20:16:00Z">
+      <w:ins w:id="661" w:author="Villarroel Núñez, Nicolás Cristóbal" w:date="2022-11-12T23:51:00Z">
+        <w:del w:id="662" w:author="Esquivias Carvajal, Diego Andres" w:date="2022-11-14T20:16:00Z">
           <w:r>
             <w:delText>lacionales(</w:delText>
           </w:r>
         </w:del>
       </w:ins>
-      <w:ins w:id="652" w:author="Esquivias Carvajal, Diego Andres" w:date="2022-11-14T20:16:00Z">
+      <w:ins w:id="663" w:author="Esquivias Carvajal, Diego Andres" w:date="2022-11-14T20:16:00Z">
         <w:r>
           <w:t>relacionales (</w:t>
         </w:r>
       </w:ins>
-      <w:ins w:id="653" w:author="Villarroel Núñez, Nicolás Cristóbal" w:date="2022-11-12T23:51:00Z">
+      <w:ins w:id="664" w:author="Villarroel Núñez, Nicolás Cristóbal" w:date="2022-11-12T23:51:00Z">
         <w:r>
           <w:t xml:space="preserve">RDBMS) de código abierto es respaldado por Oracle y basado en el lenguaje de consulta </w:t>
         </w:r>
-        <w:del w:id="654" w:author="Esquivias Carvajal, Diego Andres" w:date="2022-11-14T20:16:00Z">
+        <w:del w:id="665" w:author="Esquivias Carvajal, Diego Andres" w:date="2022-11-14T20:16:00Z">
           <w:r>
             <w:delText>estructurado(</w:delText>
           </w:r>
         </w:del>
       </w:ins>
-      <w:ins w:id="655" w:author="Esquivias Carvajal, Diego Andres" w:date="2022-11-14T20:16:00Z">
+      <w:ins w:id="666" w:author="Esquivias Carvajal, Diego Andres" w:date="2022-11-14T20:16:00Z">
         <w:r>
           <w:t>estructurado (</w:t>
         </w:r>
       </w:ins>
-      <w:ins w:id="656" w:author="Villarroel Núñez, Nicolás Cristóbal" w:date="2022-11-12T23:51:00Z">
+      <w:ins w:id="667" w:author="Villarroel Núñez, Nicolás Cristóbal" w:date="2022-11-12T23:51:00Z">
         <w:r>
           <w:t>SQL).</w:t>
         </w:r>
       </w:ins>
-      <w:ins w:id="657" w:author="Villarroel Núñez, Nicolás Cristóbal" w:date="2022-11-12T23:49:00Z">
+      <w:ins w:id="668" w:author="Villarroel Núñez, Nicolás Cristóbal" w:date="2022-11-12T23:49:00Z">
         <w:r>
           <w:t xml:space="preserve"> </w:t>
         </w:r>
@@ -6742,37 +6797,37 @@
       <w:pPr>
         <w:ind w:left="720"/>
         <w:rPr>
-          <w:ins w:id="658" w:author="Villarroel Núñez, Nicolás Cristóbal" w:date="2022-11-13T00:03:00Z"/>
-        </w:rPr>
-      </w:pPr>
-      <w:ins w:id="659" w:author="Villarroel Núñez, Nicolás Cristóbal" w:date="2022-11-13T00:01:00Z">
+          <w:ins w:id="669" w:author="Villarroel Núñez, Nicolás Cristóbal" w:date="2022-11-13T00:03:00Z"/>
+        </w:rPr>
+      </w:pPr>
+      <w:ins w:id="670" w:author="Villarroel Núñez, Nicolás Cristóbal" w:date="2022-11-13T00:01:00Z">
         <w:r>
           <w:t>Se basa en un modelo de cliente-servidor</w:t>
         </w:r>
       </w:ins>
-      <w:ins w:id="660" w:author="Villarroel Núñez, Nicolás Cristóbal" w:date="2022-11-13T00:02:00Z">
+      <w:ins w:id="671" w:author="Villarroel Núñez, Nicolás Cristóbal" w:date="2022-11-13T00:02:00Z">
         <w:r>
           <w:t xml:space="preserve">, el que maneja todas las instrucciones de la base de datos es el </w:t>
         </w:r>
       </w:ins>
-      <w:ins w:id="661" w:author="Villarroel Núñez, Nicolás Cristóbal" w:date="2022-11-13T00:03:00Z">
+      <w:ins w:id="672" w:author="Villarroel Núñez, Nicolás Cristóbal" w:date="2022-11-13T00:03:00Z">
         <w:r>
           <w:t xml:space="preserve">servidor </w:t>
         </w:r>
       </w:ins>
-      <w:ins w:id="662" w:author="Villarroel Núñez, Nicolás Cristóbal" w:date="2022-11-13T00:02:00Z">
-        <w:del w:id="663" w:author="Barría Díaz, Renato Fabián" w:date="2022-11-15T13:20:00Z">
+      <w:ins w:id="673" w:author="Villarroel Núñez, Nicolás Cristóbal" w:date="2022-11-13T00:02:00Z">
+        <w:del w:id="674" w:author="Barría Díaz, Renato Fabián" w:date="2022-11-15T13:20:00Z">
           <w:r>
             <w:delText>Mysql</w:delText>
           </w:r>
         </w:del>
       </w:ins>
-      <w:ins w:id="664" w:author="Barría Díaz, Renato Fabián" w:date="2022-11-15T13:20:00Z">
+      <w:ins w:id="675" w:author="Barría Díaz, Renato Fabián" w:date="2022-11-15T13:20:00Z">
         <w:r>
           <w:t>MySQL</w:t>
         </w:r>
       </w:ins>
-      <w:ins w:id="665" w:author="Villarroel Núñez, Nicolás Cristóbal" w:date="2022-11-13T00:03:00Z">
+      <w:ins w:id="676" w:author="Villarroel Núñez, Nicolás Cristóbal" w:date="2022-11-13T00:03:00Z">
         <w:r>
           <w:t>.</w:t>
         </w:r>
@@ -6782,9 +6837,9 @@
       <w:pPr>
         <w:ind w:left="720"/>
         <w:rPr>
-          <w:ins w:id="666" w:author="Villarroel Núñez, Nicolás Cristóbal" w:date="2022-11-12T23:50:00Z"/>
-        </w:rPr>
-        <w:pPrChange w:id="667" w:author="Villarroel Núñez, Nicolás Cristóbal" w:date="2022-11-13T00:01:00Z">
+          <w:ins w:id="677" w:author="Villarroel Núñez, Nicolás Cristóbal" w:date="2022-11-12T23:50:00Z"/>
+        </w:rPr>
+        <w:pPrChange w:id="678" w:author="Villarroel Núñez, Nicolás Cristóbal" w:date="2022-11-13T00:01:00Z">
           <w:pPr>
             <w:pStyle w:val="Ttulo3"/>
             <w:numPr>
@@ -6794,17 +6849,17 @@
           </w:pPr>
         </w:pPrChange>
       </w:pPr>
-      <w:ins w:id="668" w:author="Villarroel Núñez, Nicolás Cristóbal" w:date="2022-11-13T00:03:00Z">
+      <w:ins w:id="679" w:author="Villarroel Núñez, Nicolás Cristóbal" w:date="2022-11-13T00:03:00Z">
         <w:r>
           <w:t>Esta base de datos fue desarrollada para manejar grandes base</w:t>
         </w:r>
       </w:ins>
-      <w:ins w:id="669" w:author="Villarroel Núñez, Nicolás Cristóbal" w:date="2022-11-13T00:04:00Z">
+      <w:ins w:id="680" w:author="Villarroel Núñez, Nicolás Cristóbal" w:date="2022-11-13T00:04:00Z">
         <w:r>
           <w:t>s de datos, es capaz de enviar la base de datos a múltiples lugares, ya que los usuarios pueden acceder a la base de datos a través de diferentes interfaces</w:t>
         </w:r>
       </w:ins>
-      <w:ins w:id="670" w:author="Villarroel Núñez, Nicolás Cristóbal" w:date="2022-11-13T00:05:00Z">
+      <w:ins w:id="681" w:author="Villarroel Núñez, Nicolás Cristóbal" w:date="2022-11-13T00:05:00Z">
         <w:r>
           <w:t xml:space="preserve"> de cliente, las interfaces envían sentencias SQL al servidor y luego muestran los resultados.</w:t>
         </w:r>
@@ -6818,35 +6873,35 @@
           <w:numId w:val="1"/>
         </w:numPr>
         <w:rPr>
-          <w:ins w:id="671" w:author="Villarroel Núñez, Nicolás Cristóbal" w:date="2022-11-12T23:54:00Z"/>
-        </w:rPr>
-      </w:pPr>
-      <w:ins w:id="672" w:author="Villarroel Núñez, Nicolás Cristóbal" w:date="2022-11-12T23:50:00Z">
+          <w:ins w:id="682" w:author="Villarroel Núñez, Nicolás Cristóbal" w:date="2022-11-12T23:54:00Z"/>
+        </w:rPr>
+      </w:pPr>
+      <w:ins w:id="683" w:author="Villarroel Núñez, Nicolás Cristóbal" w:date="2022-11-12T23:50:00Z">
         <w:r>
           <w:t>Características:</w:t>
         </w:r>
       </w:ins>
-      <w:ins w:id="673" w:author="Villarroel Núñez, Nicolás Cristóbal" w:date="2022-11-12T23:52:00Z">
+      <w:ins w:id="684" w:author="Villarroel Núñez, Nicolás Cristóbal" w:date="2022-11-12T23:52:00Z">
         <w:r>
           <w:t xml:space="preserve"> La base de datos </w:t>
         </w:r>
-        <w:del w:id="674" w:author="Barría Díaz, Renato Fabián" w:date="2022-11-15T13:20:00Z">
+        <w:del w:id="685" w:author="Barría Díaz, Renato Fabián" w:date="2022-11-15T13:20:00Z">
           <w:r>
             <w:delText>Mysql</w:delText>
           </w:r>
         </w:del>
       </w:ins>
-      <w:ins w:id="675" w:author="Barría Díaz, Renato Fabián" w:date="2022-11-15T13:20:00Z">
+      <w:ins w:id="686" w:author="Barría Díaz, Renato Fabián" w:date="2022-11-15T13:20:00Z">
         <w:r>
           <w:t>MySQL</w:t>
         </w:r>
       </w:ins>
-      <w:ins w:id="676" w:author="Villarroel Núñez, Nicolás Cristóbal" w:date="2022-11-12T23:53:00Z">
+      <w:ins w:id="687" w:author="Villarroel Núñez, Nicolás Cristóbal" w:date="2022-11-12T23:53:00Z">
         <w:r>
           <w:t xml:space="preserve"> permite almacenar y acceder a los datos a través de múltiples motores de almacenamiento, puede replicar datos y particionar tablas</w:t>
         </w:r>
       </w:ins>
-      <w:ins w:id="677" w:author="Villarroel Núñez, Nicolás Cristóbal" w:date="2022-11-12T23:54:00Z">
+      <w:ins w:id="688" w:author="Villarroel Núñez, Nicolás Cristóbal" w:date="2022-11-12T23:54:00Z">
         <w:r>
           <w:t>.</w:t>
         </w:r>
@@ -6856,42 +6911,42 @@
       <w:pPr>
         <w:pStyle w:val="Prrafodelista"/>
         <w:rPr>
-          <w:ins w:id="678" w:author="Villarroel Núñez, Nicolás Cristóbal" w:date="2022-11-12T23:55:00Z"/>
-        </w:rPr>
-      </w:pPr>
-      <w:ins w:id="679" w:author="Villarroel Núñez, Nicolás Cristóbal" w:date="2022-11-12T23:54:00Z">
-        <w:del w:id="680" w:author="Barría Díaz, Renato Fabián" w:date="2022-11-15T13:20:00Z">
+          <w:ins w:id="689" w:author="Villarroel Núñez, Nicolás Cristóbal" w:date="2022-11-12T23:55:00Z"/>
+        </w:rPr>
+      </w:pPr>
+      <w:ins w:id="690" w:author="Villarroel Núñez, Nicolás Cristóbal" w:date="2022-11-12T23:54:00Z">
+        <w:del w:id="691" w:author="Barría Díaz, Renato Fabián" w:date="2022-11-15T13:20:00Z">
           <w:r>
             <w:delText>Mysql</w:delText>
           </w:r>
         </w:del>
       </w:ins>
-      <w:ins w:id="681" w:author="Barría Díaz, Renato Fabián" w:date="2022-11-15T13:20:00Z">
+      <w:ins w:id="692" w:author="Barría Díaz, Renato Fabián" w:date="2022-11-15T13:20:00Z">
         <w:r>
           <w:t>MySQL</w:t>
         </w:r>
       </w:ins>
-      <w:ins w:id="682" w:author="Villarroel Núñez, Nicolás Cristóbal" w:date="2022-11-12T23:54:00Z">
+      <w:ins w:id="693" w:author="Villarroel Núñez, Nicolás Cristóbal" w:date="2022-11-12T23:54:00Z">
         <w:r>
           <w:t xml:space="preserve"> </w:t>
         </w:r>
-        <w:del w:id="683" w:author="Esquivias Carvajal, Diego Andres" w:date="2022-11-14T20:16:00Z">
+        <w:del w:id="694" w:author="Esquivias Carvajal, Diego Andres" w:date="2022-11-14T20:16:00Z">
           <w:r>
             <w:delText>esta</w:delText>
           </w:r>
         </w:del>
       </w:ins>
-      <w:ins w:id="684" w:author="Esquivias Carvajal, Diego Andres" w:date="2022-11-14T20:16:00Z">
+      <w:ins w:id="695" w:author="Esquivias Carvajal, Diego Andres" w:date="2022-11-14T20:16:00Z">
         <w:r>
           <w:t>está</w:t>
         </w:r>
       </w:ins>
-      <w:ins w:id="685" w:author="Villarroel Núñez, Nicolás Cristóbal" w:date="2022-11-12T23:54:00Z">
+      <w:ins w:id="696" w:author="Villarroel Núñez, Nicolás Cristóbal" w:date="2022-11-12T23:54:00Z">
         <w:r>
           <w:t xml:space="preserve"> escrito en C y C++, este es capaz de soportar </w:t>
         </w:r>
       </w:ins>
-      <w:ins w:id="686" w:author="Villarroel Núñez, Nicolás Cristóbal" w:date="2022-11-12T23:55:00Z">
+      <w:ins w:id="697" w:author="Villarroel Núñez, Nicolás Cristóbal" w:date="2022-11-12T23:55:00Z">
         <w:r>
           <w:t>grandes bases de datos con millones de registros y además de admitir muchos tipos de datos.</w:t>
         </w:r>
@@ -6901,15 +6956,15 @@
       <w:pPr>
         <w:pStyle w:val="Prrafodelista"/>
         <w:rPr>
-          <w:ins w:id="687" w:author="Villarroel Núñez, Nicolás Cristóbal" w:date="2022-11-12T23:57:00Z"/>
-        </w:rPr>
-      </w:pPr>
-      <w:ins w:id="688" w:author="Villarroel Núñez, Nicolás Cristóbal" w:date="2022-11-12T23:56:00Z">
+          <w:ins w:id="698" w:author="Villarroel Núñez, Nicolás Cristóbal" w:date="2022-11-12T23:57:00Z"/>
+        </w:rPr>
+      </w:pPr>
+      <w:ins w:id="699" w:author="Villarroel Núñez, Nicolás Cristóbal" w:date="2022-11-12T23:56:00Z">
         <w:r>
           <w:t>Utiliza un sistema de privilegios de acceso y contraseñas encriptadas para su seguridad</w:t>
         </w:r>
       </w:ins>
-      <w:ins w:id="689" w:author="Villarroel Núñez, Nicolás Cristóbal" w:date="2022-11-12T23:57:00Z">
+      <w:ins w:id="700" w:author="Villarroel Núñez, Nicolás Cristóbal" w:date="2022-11-12T23:57:00Z">
         <w:r>
           <w:t>.</w:t>
         </w:r>
@@ -6919,52 +6974,47 @@
       <w:pPr>
         <w:pStyle w:val="Prrafodelista"/>
         <w:rPr>
-          <w:ins w:id="690" w:author="Villarroel Núñez, Nicolás Cristóbal" w:date="2022-11-12T23:58:00Z"/>
-        </w:rPr>
-      </w:pPr>
-      <w:ins w:id="691" w:author="Villarroel Núñez, Nicolás Cristóbal" w:date="2022-11-12T23:57:00Z">
+          <w:ins w:id="701" w:author="Villarroel Núñez, Nicolás Cristóbal" w:date="2022-11-12T23:58:00Z"/>
+        </w:rPr>
+      </w:pPr>
+      <w:ins w:id="702" w:author="Villarroel Núñez, Nicolás Cristóbal" w:date="2022-11-12T23:57:00Z">
         <w:r>
           <w:t xml:space="preserve">Existen los </w:t>
         </w:r>
-        <w:del w:id="692" w:author="Esquivias Carvajal, Diego Andres" w:date="2022-11-16T10:57:00Z">
+        <w:del w:id="703" w:author="Esquivias Carvajal, Diego Andres" w:date="2022-11-16T10:57:00Z">
           <w:r>
             <w:delText>forks</w:delText>
           </w:r>
         </w:del>
       </w:ins>
-      <w:ins w:id="693" w:author="Villarroel Núñez, Nicolás Cristóbal" w:date="2022-11-12T23:58:00Z">
-        <w:del w:id="694" w:author="Esquivias Carvajal, Diego Andres" w:date="2022-11-16T10:57:00Z">
+      <w:ins w:id="704" w:author="Villarroel Núñez, Nicolás Cristóbal" w:date="2022-11-12T23:58:00Z">
+        <w:del w:id="705" w:author="Esquivias Carvajal, Diego Andres" w:date="2022-11-16T10:57:00Z">
           <w:r>
             <w:delText>(</w:delText>
           </w:r>
         </w:del>
       </w:ins>
-      <w:proofErr w:type="spellStart"/>
-      <w:ins w:id="695" w:author="Esquivias Carvajal, Diego Andres" w:date="2022-11-16T10:57:00Z">
-        <w:r>
-          <w:t>forks</w:t>
-        </w:r>
-        <w:proofErr w:type="spellEnd"/>
-        <w:r>
-          <w:t xml:space="preserve"> (</w:t>
-        </w:r>
-      </w:ins>
-      <w:ins w:id="696" w:author="Villarroel Núñez, Nicolás Cristóbal" w:date="2022-11-12T23:58:00Z">
+      <w:ins w:id="706" w:author="Esquivias Carvajal, Diego Andres" w:date="2022-11-16T10:57:00Z">
+        <w:r>
+          <w:t>forks (</w:t>
+        </w:r>
+      </w:ins>
+      <w:ins w:id="707" w:author="Villarroel Núñez, Nicolás Cristóbal" w:date="2022-11-12T23:58:00Z">
         <w:r>
           <w:t xml:space="preserve">ramificaciones de </w:t>
         </w:r>
-        <w:del w:id="697" w:author="Barría Díaz, Renato Fabián" w:date="2022-11-15T13:20:00Z">
+        <w:del w:id="708" w:author="Barría Díaz, Renato Fabián" w:date="2022-11-15T13:20:00Z">
           <w:r>
             <w:delText>Mysql</w:delText>
           </w:r>
         </w:del>
       </w:ins>
-      <w:ins w:id="698" w:author="Barría Díaz, Renato Fabián" w:date="2022-11-15T13:20:00Z">
+      <w:ins w:id="709" w:author="Barría Díaz, Renato Fabián" w:date="2022-11-15T13:20:00Z">
         <w:r>
           <w:t>MySQL</w:t>
         </w:r>
       </w:ins>
-      <w:ins w:id="699" w:author="Villarroel Núñez, Nicolás Cristóbal" w:date="2022-11-12T23:58:00Z">
+      <w:ins w:id="710" w:author="Villarroel Núñez, Nicolás Cristóbal" w:date="2022-11-12T23:58:00Z">
         <w:r>
           <w:t>) en la cual se encuentran tres:</w:t>
         </w:r>
@@ -6978,45 +7028,45 @@
           <w:numId w:val="2"/>
         </w:numPr>
         <w:rPr>
-          <w:ins w:id="700" w:author="Villarroel Núñez, Nicolás Cristóbal" w:date="2022-11-12T23:59:00Z"/>
-        </w:rPr>
-      </w:pPr>
-      <w:ins w:id="701" w:author="Villarroel Núñez, Nicolás Cristóbal" w:date="2022-11-12T23:58:00Z">
+          <w:ins w:id="711" w:author="Villarroel Núñez, Nicolás Cristóbal" w:date="2022-11-12T23:59:00Z"/>
+        </w:rPr>
+      </w:pPr>
+      <w:ins w:id="712" w:author="Villarroel Núñez, Nicolás Cristóbal" w:date="2022-11-12T23:58:00Z">
         <w:r>
           <w:t>Dr</w:t>
         </w:r>
       </w:ins>
-      <w:ins w:id="702" w:author="Villarroel Núñez, Nicolás Cristóbal" w:date="2022-11-12T23:59:00Z">
+      <w:ins w:id="713" w:author="Villarroel Núñez, Nicolás Cristóbal" w:date="2022-11-12T23:59:00Z">
         <w:r>
           <w:t xml:space="preserve">izzle, es un sistema ligero de gestión de base de datos de código abierto en </w:t>
         </w:r>
-        <w:del w:id="703" w:author="Barría Díaz, Renato Fabián" w:date="2022-11-15T13:20:00Z">
+        <w:del w:id="714" w:author="Barría Díaz, Renato Fabián" w:date="2022-11-15T13:20:00Z">
           <w:r>
             <w:delText>desarrillo</w:delText>
           </w:r>
         </w:del>
       </w:ins>
-      <w:ins w:id="704" w:author="Barría Díaz, Renato Fabián" w:date="2022-11-15T13:20:00Z">
+      <w:ins w:id="715" w:author="Barría Díaz, Renato Fabián" w:date="2022-11-15T13:20:00Z">
         <w:r>
           <w:t>desarrollo</w:t>
         </w:r>
       </w:ins>
-      <w:ins w:id="705" w:author="Villarroel Núñez, Nicolás Cristóbal" w:date="2022-11-12T23:59:00Z">
+      <w:ins w:id="716" w:author="Villarroel Núñez, Nicolás Cristóbal" w:date="2022-11-12T23:59:00Z">
         <w:r>
           <w:t xml:space="preserve"> basado en </w:t>
         </w:r>
-        <w:del w:id="706" w:author="Barría Díaz, Renato Fabián" w:date="2022-11-15T13:20:00Z">
+        <w:del w:id="717" w:author="Barría Díaz, Renato Fabián" w:date="2022-11-15T13:20:00Z">
           <w:r>
             <w:delText>Mysql</w:delText>
           </w:r>
         </w:del>
       </w:ins>
-      <w:ins w:id="707" w:author="Barría Díaz, Renato Fabián" w:date="2022-11-15T13:20:00Z">
+      <w:ins w:id="718" w:author="Barría Díaz, Renato Fabián" w:date="2022-11-15T13:20:00Z">
         <w:r>
           <w:t>MySQL</w:t>
         </w:r>
       </w:ins>
-      <w:ins w:id="708" w:author="Villarroel Núñez, Nicolás Cristóbal" w:date="2022-11-12T23:59:00Z">
+      <w:ins w:id="719" w:author="Villarroel Núñez, Nicolás Cristóbal" w:date="2022-11-12T23:59:00Z">
         <w:r>
           <w:t xml:space="preserve"> 6,0.</w:t>
         </w:r>
@@ -7030,30 +7080,30 @@
           <w:numId w:val="2"/>
         </w:numPr>
         <w:rPr>
-          <w:ins w:id="709" w:author="Villarroel Núñez, Nicolás Cristóbal" w:date="2022-11-13T00:00:00Z"/>
-        </w:rPr>
-      </w:pPr>
-      <w:ins w:id="710" w:author="Villarroel Núñez, Nicolás Cristóbal" w:date="2022-11-12T23:59:00Z">
+          <w:ins w:id="720" w:author="Villarroel Núñez, Nicolás Cristóbal" w:date="2022-11-13T00:00:00Z"/>
+        </w:rPr>
+      </w:pPr>
+      <w:ins w:id="721" w:author="Villarroel Núñez, Nicolás Cristóbal" w:date="2022-11-12T23:59:00Z">
         <w:r>
           <w:t xml:space="preserve">MariaDB, desarrollado </w:t>
         </w:r>
       </w:ins>
-      <w:ins w:id="711" w:author="Villarroel Núñez, Nicolás Cristóbal" w:date="2022-11-13T00:00:00Z">
+      <w:ins w:id="722" w:author="Villarroel Núñez, Nicolás Cristóbal" w:date="2022-11-13T00:00:00Z">
         <w:r>
           <w:t xml:space="preserve">por la comunidad que utiliza las API y los comandos de </w:t>
         </w:r>
-        <w:del w:id="712" w:author="Barría Díaz, Renato Fabián" w:date="2022-11-15T13:20:00Z">
+        <w:del w:id="723" w:author="Barría Díaz, Renato Fabián" w:date="2022-11-15T13:20:00Z">
           <w:r>
             <w:delText>Mysql</w:delText>
           </w:r>
         </w:del>
       </w:ins>
-      <w:ins w:id="713" w:author="Barría Díaz, Renato Fabián" w:date="2022-11-15T13:20:00Z">
+      <w:ins w:id="724" w:author="Barría Díaz, Renato Fabián" w:date="2022-11-15T13:20:00Z">
         <w:r>
           <w:t>MySQL</w:t>
         </w:r>
       </w:ins>
-      <w:ins w:id="714" w:author="Villarroel Núñez, Nicolás Cristóbal" w:date="2022-11-13T00:00:00Z">
+      <w:ins w:id="725" w:author="Villarroel Núñez, Nicolás Cristóbal" w:date="2022-11-13T00:00:00Z">
         <w:r>
           <w:t>.</w:t>
         </w:r>
@@ -7066,31 +7116,18 @@
           <w:ilvl w:val="0"/>
           <w:numId w:val="2"/>
         </w:numPr>
-        <w:pPrChange w:id="715" w:author="Villarroel Núñez, Nicolás Cristóbal" w:date="2022-11-12T23:58:00Z">
+        <w:pPrChange w:id="726" w:author="Villarroel Núñez, Nicolás Cristóbal" w:date="2022-11-12T23:58:00Z">
           <w:pPr>
             <w:pStyle w:val="Ttulo3"/>
           </w:pPr>
         </w:pPrChange>
       </w:pPr>
-      <w:proofErr w:type="spellStart"/>
-      <w:ins w:id="716" w:author="Villarroel Núñez, Nicolás Cristóbal" w:date="2022-11-13T00:00:00Z">
-        <w:r>
-          <w:t>Percona</w:t>
-        </w:r>
-        <w:proofErr w:type="spellEnd"/>
-        <w:r>
-          <w:t xml:space="preserve"> Server con </w:t>
-        </w:r>
-        <w:proofErr w:type="spellStart"/>
-        <w:r>
-          <w:t>XtraDB</w:t>
-        </w:r>
-        <w:proofErr w:type="spellEnd"/>
-        <w:r>
-          <w:t xml:space="preserve">, es conocida por su escalabilidad horizontal. </w:t>
-        </w:r>
-      </w:ins>
-      <w:ins w:id="717" w:author="Villarroel Núñez, Nicolás Cristóbal" w:date="2022-11-12T23:56:00Z">
+      <w:ins w:id="727" w:author="Villarroel Núñez, Nicolás Cristóbal" w:date="2022-11-13T00:00:00Z">
+        <w:r>
+          <w:t xml:space="preserve">Percona Server con XtraDB, es conocida por su escalabilidad horizontal. </w:t>
+        </w:r>
+      </w:ins>
+      <w:ins w:id="728" w:author="Villarroel Núñez, Nicolás Cristóbal" w:date="2022-11-12T23:56:00Z">
         <w:r>
           <w:t xml:space="preserve"> </w:t>
         </w:r>
@@ -7107,6 +7144,7 @@
         </w:rPr>
       </w:pPr>
       <w:r>
+        <w:lastRenderedPageBreak/>
         <w:br w:type="page"/>
       </w:r>
     </w:p>
@@ -7119,7 +7157,7 @@
           <w:szCs w:val="32"/>
         </w:rPr>
       </w:pPr>
-      <w:del w:id="718" w:author="Esquivias Carvajal, Diego Andres" w:date="2022-11-14T20:15:00Z">
+      <w:del w:id="729" w:author="Esquivias Carvajal, Diego Andres" w:date="2022-11-14T20:15:00Z">
         <w:r>
           <w:lastRenderedPageBreak/>
           <w:br w:type="page"/>
@@ -7130,79 +7168,91 @@
       <w:pPr>
         <w:pStyle w:val="Ttulo1"/>
         <w:rPr>
-          <w:ins w:id="719" w:author="Esquivias Carvajal, Diego Andres" w:date="2022-11-06T12:40:00Z"/>
-        </w:rPr>
-      </w:pPr>
-      <w:bookmarkStart w:id="720" w:name="_Toc119488704"/>
+          <w:ins w:id="730" w:author="Esquivias Carvajal, Diego Andres" w:date="2022-11-06T12:40:00Z"/>
+        </w:rPr>
+      </w:pPr>
+      <w:bookmarkStart w:id="731" w:name="_Toc119488704"/>
       <w:r>
         <w:t>Conclusión</w:t>
       </w:r>
-      <w:bookmarkEnd w:id="720"/>
-    </w:p>
-    <w:p>
-      <w:pPr>
-        <w:rPr>
-          <w:ins w:id="721" w:author="Esquivias Carvajal, Diego Andres" w:date="2022-11-06T12:40:00Z"/>
-        </w:rPr>
-      </w:pPr>
-    </w:p>
-    <w:p>
-      <w:pPr>
-        <w:rPr>
-          <w:ins w:id="722" w:author="Villarroel Núñez, Nicolás Cristóbal" w:date="2022-11-14T21:59:00Z"/>
-        </w:rPr>
-      </w:pPr>
-      <w:ins w:id="723" w:author="Esquivias Carvajal, Diego Andres" w:date="2022-11-06T12:41:00Z">
+      <w:bookmarkEnd w:id="731"/>
+    </w:p>
+    <w:p>
+      <w:pPr>
+        <w:rPr>
+          <w:ins w:id="732" w:author="Esquivias Carvajal, Diego Andres" w:date="2022-11-06T12:40:00Z"/>
+        </w:rPr>
+      </w:pPr>
+    </w:p>
+    <w:p>
+      <w:pPr>
+        <w:rPr>
+          <w:ins w:id="733" w:author="Villarroel Núñez, Nicolás Cristóbal" w:date="2022-11-14T21:59:00Z"/>
+        </w:rPr>
+      </w:pPr>
+      <w:ins w:id="734" w:author="Esquivias Carvajal, Diego Andres" w:date="2022-11-06T12:41:00Z">
         <w:r>
           <w:t xml:space="preserve">La importancia de trabajar en equipo y la comunicación es muy importante para realizar cualquier tipo de proyecto donde trabajen </w:t>
         </w:r>
       </w:ins>
-      <w:ins w:id="724" w:author="Esquivias Carvajal, Diego Andres" w:date="2022-11-06T12:52:00Z">
+      <w:ins w:id="735" w:author="Esquivias Carvajal, Diego Andres" w:date="2022-11-06T12:52:00Z">
         <w:r>
           <w:t>varias personas</w:t>
         </w:r>
       </w:ins>
-      <w:ins w:id="725" w:author="Esquivias Carvajal, Diego Andres" w:date="2022-11-06T12:42:00Z">
+      <w:ins w:id="736" w:author="Esquivias Carvajal, Diego Andres" w:date="2022-11-06T12:42:00Z">
         <w:r>
           <w:t xml:space="preserve">, </w:t>
         </w:r>
       </w:ins>
-      <w:ins w:id="726" w:author="Esquivias Carvajal, Diego Andres" w:date="2022-11-06T12:46:00Z">
+      <w:ins w:id="737" w:author="Esquivias Carvajal, Diego Andres" w:date="2022-11-06T12:46:00Z">
         <w:r>
           <w:t>en este tra</w:t>
         </w:r>
       </w:ins>
-      <w:ins w:id="727" w:author="Esquivias Carvajal, Diego Andres" w:date="2022-11-06T12:47:00Z">
-        <w:r>
-          <w:t xml:space="preserve">bajo se aprendió mas sobre el funcionamiento de Python y como entrelazarlo con la base de datos, </w:t>
-        </w:r>
-      </w:ins>
-      <w:ins w:id="728" w:author="Esquivias Carvajal, Diego Andres" w:date="2022-11-06T12:48:00Z">
+      <w:ins w:id="738" w:author="Esquivias Carvajal, Diego Andres" w:date="2022-11-06T12:47:00Z">
+        <w:r>
+          <w:t xml:space="preserve">bajo se aprendió mas sobre el funcionamiento de </w:t>
+        </w:r>
+        <w:r>
+          <w:rPr>
+            <w:b/>
+            <w:rPrChange w:id="739" w:author="Barría Díaz, Renato Fabián" w:date="2022-11-16T19:43:00Z">
+              <w:rPr/>
+            </w:rPrChange>
+          </w:rPr>
+          <w:t>Python</w:t>
+        </w:r>
+        <w:r>
+          <w:t xml:space="preserve"> y como entrelazarlo con la base de datos, </w:t>
+        </w:r>
+      </w:ins>
+      <w:ins w:id="740" w:author="Esquivias Carvajal, Diego Andres" w:date="2022-11-06T12:48:00Z">
         <w:r>
           <w:t xml:space="preserve">también </w:t>
         </w:r>
       </w:ins>
-      <w:ins w:id="729" w:author="Esquivias Carvajal, Diego Andres" w:date="2022-11-06T12:50:00Z">
+      <w:ins w:id="741" w:author="Esquivias Carvajal, Diego Andres" w:date="2022-11-06T12:50:00Z">
         <w:r>
           <w:t xml:space="preserve">se </w:t>
         </w:r>
       </w:ins>
-      <w:ins w:id="730" w:author="Esquivias Carvajal, Diego Andres" w:date="2022-11-06T12:51:00Z">
+      <w:ins w:id="742" w:author="Esquivias Carvajal, Diego Andres" w:date="2022-11-06T12:51:00Z">
         <w:r>
           <w:t>estudió</w:t>
         </w:r>
       </w:ins>
-      <w:ins w:id="731" w:author="Esquivias Carvajal, Diego Andres" w:date="2022-11-06T12:50:00Z">
+      <w:ins w:id="743" w:author="Esquivias Carvajal, Diego Andres" w:date="2022-11-06T12:50:00Z">
         <w:r>
           <w:t xml:space="preserve"> sobre la depresión y como se puede </w:t>
         </w:r>
       </w:ins>
-      <w:ins w:id="732" w:author="Esquivias Carvajal, Diego Andres" w:date="2022-11-06T12:51:00Z">
+      <w:ins w:id="744" w:author="Esquivias Carvajal, Diego Andres" w:date="2022-11-06T12:51:00Z">
         <w:r>
           <w:t>detectar a través de preguntas relacionadas a diferentes tipos de actividades</w:t>
         </w:r>
       </w:ins>
-      <w:ins w:id="733" w:author="Esquivias Carvajal, Diego Andres" w:date="2022-11-06T12:52:00Z">
+      <w:ins w:id="745" w:author="Esquivias Carvajal, Diego Andres" w:date="2022-11-06T12:52:00Z">
         <w:r>
           <w:t>.</w:t>
         </w:r>
@@ -7211,10 +7261,10 @@
     <w:p>
       <w:pPr>
         <w:rPr>
-          <w:ins w:id="734" w:author="Villarroel Núñez, Nicolás Cristóbal" w:date="2022-11-14T21:59:00Z"/>
-        </w:rPr>
-      </w:pPr>
-      <w:ins w:id="735" w:author="Villarroel Núñez, Nicolás Cristóbal" w:date="2022-11-14T21:59:00Z">
+          <w:ins w:id="746" w:author="Villarroel Núñez, Nicolás Cristóbal" w:date="2022-11-14T21:59:00Z"/>
+        </w:rPr>
+      </w:pPr>
+      <w:ins w:id="747" w:author="Villarroel Núñez, Nicolás Cristóbal" w:date="2022-11-14T21:59:00Z">
         <w:r>
           <w:br w:type="page"/>
         </w:r>
@@ -7224,34 +7274,34 @@
       <w:pPr>
         <w:pStyle w:val="Ttulo1"/>
         <w:rPr>
-          <w:ins w:id="736" w:author="Villarroel Núñez, Nicolás Cristóbal" w:date="2022-11-14T22:00:00Z"/>
-        </w:rPr>
-      </w:pPr>
-      <w:bookmarkStart w:id="737" w:name="_Toc119488705"/>
-      <w:ins w:id="738" w:author="Villarroel Núñez, Nicolás Cristóbal" w:date="2022-11-14T22:00:00Z">
+          <w:ins w:id="748" w:author="Villarroel Núñez, Nicolás Cristóbal" w:date="2022-11-14T22:00:00Z"/>
+        </w:rPr>
+      </w:pPr>
+      <w:bookmarkStart w:id="749" w:name="_Toc119488705"/>
+      <w:ins w:id="750" w:author="Villarroel Núñez, Nicolás Cristóbal" w:date="2022-11-14T22:00:00Z">
         <w:r>
           <w:lastRenderedPageBreak/>
           <w:t>Bibliografía</w:t>
         </w:r>
-        <w:bookmarkEnd w:id="737"/>
-      </w:ins>
-    </w:p>
-    <w:p>
-      <w:pPr>
-        <w:rPr>
-          <w:ins w:id="739" w:author="Esquivias Carvajal, Diego Andres" w:date="2022-11-16T11:12:00Z"/>
-        </w:rPr>
-      </w:pPr>
-    </w:p>
-    <w:p>
-      <w:pPr>
-        <w:pPrChange w:id="740" w:author="Villarroel Núñez, Nicolás Cristóbal" w:date="2022-11-14T22:00:00Z">
+        <w:bookmarkEnd w:id="749"/>
+      </w:ins>
+    </w:p>
+    <w:p>
+      <w:pPr>
+        <w:rPr>
+          <w:ins w:id="751" w:author="Esquivias Carvajal, Diego Andres" w:date="2022-11-16T11:12:00Z"/>
+        </w:rPr>
+      </w:pPr>
+    </w:p>
+    <w:p>
+      <w:pPr>
+        <w:pPrChange w:id="752" w:author="Villarroel Núñez, Nicolás Cristóbal" w:date="2022-11-14T22:00:00Z">
           <w:pPr>
             <w:pStyle w:val="Ttulo1"/>
           </w:pPr>
         </w:pPrChange>
       </w:pPr>
-      <w:ins w:id="741" w:author="Esquivias Carvajal, Diego Andres" w:date="2022-11-16T11:13:00Z">
+      <w:ins w:id="753" w:author="Esquivias Carvajal, Diego Andres" w:date="2022-11-16T11:13:00Z">
         <w:r>
           <w:t>Carlos Almonte y María Elena Montt (2019</w:t>
         </w:r>
@@ -7259,7 +7309,7 @@
           <w:t>)</w:t>
         </w:r>
       </w:ins>
-      <w:ins w:id="742" w:author="Esquivias Carvajal, Diego Andres" w:date="2022-11-16T11:14:00Z">
+      <w:ins w:id="754" w:author="Esquivias Carvajal, Diego Andres" w:date="2022-11-16T11:14:00Z">
         <w:r>
           <w:t>.</w:t>
         </w:r>
@@ -7269,21 +7319,21 @@
             <w:bCs/>
             <w:i/>
             <w:iCs/>
-            <w:rPrChange w:id="743" w:author="Esquivias Carvajal, Diego Andres" w:date="2022-11-16T11:16:00Z">
+            <w:rPrChange w:id="755" w:author="Esquivias Carvajal, Diego Andres" w:date="2022-11-16T11:16:00Z">
               <w:rPr/>
             </w:rPrChange>
           </w:rPr>
           <w:t xml:space="preserve">  Psicopatología infantil y de la adolescencia</w:t>
         </w:r>
       </w:ins>
-      <w:ins w:id="744" w:author="Esquivias Carvajal, Diego Andres" w:date="2022-11-16T11:15:00Z">
+      <w:ins w:id="756" w:author="Esquivias Carvajal, Diego Andres" w:date="2022-11-16T11:15:00Z">
         <w:r>
           <w:rPr>
             <w:b/>
             <w:bCs/>
             <w:i/>
             <w:iCs/>
-            <w:rPrChange w:id="745" w:author="Esquivias Carvajal, Diego Andres" w:date="2022-11-16T11:16:00Z">
+            <w:rPrChange w:id="757" w:author="Esquivias Carvajal, Diego Andres" w:date="2022-11-16T11:16:00Z">
               <w:rPr/>
             </w:rPrChange>
           </w:rPr>
@@ -7293,17 +7343,17 @@
           <w:t xml:space="preserve"> Santiago</w:t>
         </w:r>
       </w:ins>
-      <w:ins w:id="746" w:author="Esquivias Carvajal, Diego Andres" w:date="2022-11-16T11:16:00Z">
+      <w:ins w:id="758" w:author="Esquivias Carvajal, Diego Andres" w:date="2022-11-16T11:16:00Z">
         <w:r>
           <w:t>,</w:t>
         </w:r>
       </w:ins>
-      <w:ins w:id="747" w:author="Esquivias Carvajal, Diego Andres" w:date="2022-11-16T11:15:00Z">
+      <w:ins w:id="759" w:author="Esquivias Carvajal, Diego Andres" w:date="2022-11-16T11:15:00Z">
         <w:r>
           <w:t xml:space="preserve"> Chile: Editorial </w:t>
         </w:r>
       </w:ins>
-      <w:ins w:id="748" w:author="Esquivias Carvajal, Diego Andres" w:date="2022-11-16T11:16:00Z">
+      <w:ins w:id="760" w:author="Esquivias Carvajal, Diego Andres" w:date="2022-11-16T11:16:00Z">
         <w:r>
           <w:t>Mediterráneo.</w:t>
         </w:r>
@@ -7385,7 +7435,7 @@
         <w:right w:w="15" w:type="dxa"/>
       </w:tblCellMar>
       <w:tblLook w:val="04A0" w:firstRow="1" w:lastRow="0" w:firstColumn="1" w:lastColumn="0" w:noHBand="0" w:noVBand="1"/>
-      <w:tblPrChange w:id="749" w:author="Esquivias Carvajal, Diego Andres" w:date="2022-11-14T20:16:00Z">
+      <w:tblPrChange w:id="761" w:author="Esquivias Carvajal, Diego Andres" w:date="2022-11-14T20:16:00Z">
         <w:tblPr>
           <w:tblW w:w="0" w:type="auto"/>
           <w:tblCellMar>
@@ -7402,7 +7452,7 @@
       <w:gridCol w:w="1400"/>
       <w:gridCol w:w="4273"/>
       <w:gridCol w:w="2496"/>
-      <w:tblGridChange w:id="750">
+      <w:tblGridChange w:id="762">
         <w:tblGrid>
           <w:gridCol w:w="1400"/>
           <w:gridCol w:w="4273"/>
@@ -7413,8 +7463,8 @@
     <w:tr>
       <w:trPr>
         <w:trHeight w:val="1266"/>
-        <w:ins w:id="751" w:author="Esquivias Carvajal, Diego Andres" w:date="2022-11-14T20:03:00Z"/>
-        <w:trPrChange w:id="752" w:author="Esquivias Carvajal, Diego Andres" w:date="2022-11-14T20:16:00Z">
+        <w:ins w:id="763" w:author="Esquivias Carvajal, Diego Andres" w:date="2022-11-14T20:03:00Z"/>
+        <w:trPrChange w:id="764" w:author="Esquivias Carvajal, Diego Andres" w:date="2022-11-14T20:16:00Z">
           <w:trPr>
             <w:trHeight w:val="1266"/>
           </w:trPr>
@@ -7437,7 +7487,7 @@
           </w:tcMar>
           <w:vAlign w:val="center"/>
           <w:hideMark/>
-          <w:tcPrChange w:id="753" w:author="Esquivias Carvajal, Diego Andres" w:date="2022-11-14T20:16:00Z">
+          <w:tcPrChange w:id="765" w:author="Esquivias Carvajal, Diego Andres" w:date="2022-11-14T20:16:00Z">
             <w:tcPr>
               <w:tcW w:w="0" w:type="auto"/>
               <w:tcBorders>
@@ -7462,14 +7512,14 @@
             <w:spacing w:after="0" w:line="240" w:lineRule="auto"/>
             <w:jc w:val="center"/>
             <w:rPr>
-              <w:ins w:id="754" w:author="Esquivias Carvajal, Diego Andres" w:date="2022-11-14T20:03:00Z"/>
+              <w:ins w:id="766" w:author="Esquivias Carvajal, Diego Andres" w:date="2022-11-14T20:03:00Z"/>
               <w:rFonts w:ascii="Times New Roman" w:eastAsia="Times New Roman" w:hAnsi="Times New Roman" w:cs="Times New Roman"/>
               <w:sz w:val="24"/>
               <w:szCs w:val="24"/>
               <w:lang w:eastAsia="es-CL"/>
             </w:rPr>
           </w:pPr>
-          <w:ins w:id="755" w:author="Esquivias Carvajal, Diego Andres" w:date="2022-11-14T20:03:00Z">
+          <w:ins w:id="767" w:author="Esquivias Carvajal, Diego Andres" w:date="2022-11-14T20:03:00Z">
             <w:r>
               <w:rPr>
                 <w:rFonts w:ascii="Calibri" w:eastAsia="Times New Roman" w:hAnsi="Calibri" w:cs="Calibri"/>
@@ -7547,7 +7597,7 @@
           </w:tcMar>
           <w:vAlign w:val="center"/>
           <w:hideMark/>
-          <w:tcPrChange w:id="756" w:author="Esquivias Carvajal, Diego Andres" w:date="2022-11-14T20:16:00Z">
+          <w:tcPrChange w:id="768" w:author="Esquivias Carvajal, Diego Andres" w:date="2022-11-14T20:16:00Z">
             <w:tcPr>
               <w:tcW w:w="0" w:type="auto"/>
               <w:tcBorders>
@@ -7572,14 +7622,14 @@
             <w:spacing w:after="0" w:line="240" w:lineRule="auto"/>
             <w:jc w:val="center"/>
             <w:rPr>
-              <w:ins w:id="757" w:author="Esquivias Carvajal, Diego Andres" w:date="2022-11-14T20:03:00Z"/>
+              <w:ins w:id="769" w:author="Esquivias Carvajal, Diego Andres" w:date="2022-11-14T20:03:00Z"/>
               <w:rFonts w:ascii="Times New Roman" w:eastAsia="Times New Roman" w:hAnsi="Times New Roman" w:cs="Times New Roman"/>
               <w:sz w:val="24"/>
               <w:szCs w:val="24"/>
               <w:lang w:eastAsia="es-CL"/>
             </w:rPr>
           </w:pPr>
-          <w:ins w:id="758" w:author="Esquivias Carvajal, Diego Andres" w:date="2022-11-14T20:03:00Z">
+          <w:ins w:id="770" w:author="Esquivias Carvajal, Diego Andres" w:date="2022-11-14T20:03:00Z">
             <w:r>
               <w:rPr>
                 <w:rFonts w:ascii="Calibri" w:eastAsia="Times New Roman" w:hAnsi="Calibri" w:cs="Calibri"/>
@@ -7595,14 +7645,14 @@
             <w:spacing w:after="0" w:line="240" w:lineRule="auto"/>
             <w:jc w:val="center"/>
             <w:rPr>
-              <w:ins w:id="759" w:author="Esquivias Carvajal, Diego Andres" w:date="2022-11-14T20:03:00Z"/>
+              <w:ins w:id="771" w:author="Esquivias Carvajal, Diego Andres" w:date="2022-11-14T20:03:00Z"/>
               <w:rFonts w:ascii="Times New Roman" w:eastAsia="Times New Roman" w:hAnsi="Times New Roman" w:cs="Times New Roman"/>
               <w:sz w:val="24"/>
               <w:szCs w:val="24"/>
               <w:lang w:eastAsia="es-CL"/>
             </w:rPr>
           </w:pPr>
-          <w:ins w:id="760" w:author="Esquivias Carvajal, Diego Andres" w:date="2022-11-14T20:03:00Z">
+          <w:ins w:id="772" w:author="Esquivias Carvajal, Diego Andres" w:date="2022-11-14T20:03:00Z">
             <w:r>
               <w:rPr>
                 <w:rFonts w:ascii="Calibri" w:eastAsia="Times New Roman" w:hAnsi="Calibri" w:cs="Calibri"/>
@@ -7618,14 +7668,14 @@
             <w:spacing w:after="0" w:line="240" w:lineRule="auto"/>
             <w:jc w:val="center"/>
             <w:rPr>
-              <w:ins w:id="761" w:author="Esquivias Carvajal, Diego Andres" w:date="2022-11-14T20:03:00Z"/>
+              <w:ins w:id="773" w:author="Esquivias Carvajal, Diego Andres" w:date="2022-11-14T20:03:00Z"/>
               <w:rFonts w:ascii="Times New Roman" w:eastAsia="Times New Roman" w:hAnsi="Times New Roman" w:cs="Times New Roman"/>
               <w:sz w:val="24"/>
               <w:szCs w:val="24"/>
               <w:lang w:eastAsia="es-CL"/>
             </w:rPr>
           </w:pPr>
-          <w:ins w:id="762" w:author="Esquivias Carvajal, Diego Andres" w:date="2022-11-14T20:03:00Z">
+          <w:ins w:id="774" w:author="Esquivias Carvajal, Diego Andres" w:date="2022-11-14T20:03:00Z">
             <w:r>
               <w:rPr>
                 <w:rFonts w:ascii="Calibri" w:eastAsia="Times New Roman" w:hAnsi="Calibri" w:cs="Calibri"/>
@@ -7654,7 +7704,7 @@
           </w:tcMar>
           <w:vAlign w:val="center"/>
           <w:hideMark/>
-          <w:tcPrChange w:id="763" w:author="Esquivias Carvajal, Diego Andres" w:date="2022-11-14T20:16:00Z">
+          <w:tcPrChange w:id="775" w:author="Esquivias Carvajal, Diego Andres" w:date="2022-11-14T20:16:00Z">
             <w:tcPr>
               <w:tcW w:w="0" w:type="auto"/>
               <w:tcBorders>
@@ -7679,14 +7729,14 @@
             <w:spacing w:after="0" w:line="240" w:lineRule="auto"/>
             <w:jc w:val="center"/>
             <w:rPr>
-              <w:ins w:id="764" w:author="Esquivias Carvajal, Diego Andres" w:date="2022-11-14T20:03:00Z"/>
+              <w:ins w:id="776" w:author="Esquivias Carvajal, Diego Andres" w:date="2022-11-14T20:03:00Z"/>
               <w:rFonts w:ascii="Times New Roman" w:eastAsia="Times New Roman" w:hAnsi="Times New Roman" w:cs="Times New Roman"/>
               <w:sz w:val="24"/>
               <w:szCs w:val="24"/>
               <w:lang w:eastAsia="es-CL"/>
             </w:rPr>
           </w:pPr>
-          <w:ins w:id="765" w:author="Esquivias Carvajal, Diego Andres" w:date="2022-11-14T20:03:00Z">
+          <w:ins w:id="777" w:author="Esquivias Carvajal, Diego Andres" w:date="2022-11-14T20:03:00Z">
             <w:r>
               <w:rPr>
                 <w:rFonts w:ascii="Calibri" w:eastAsia="Times New Roman" w:hAnsi="Calibri" w:cs="Calibri"/>

</xml_diff>